<commit_message>
First upload didnt have the whole docx file
Repost for full file
</commit_message>
<xml_diff>
--- a/PrologBlogPost.docx
+++ b/PrologBlogPost.docx
@@ -343,6 +343,26 @@
         </w:rPr>
         <w:t xml:space="preserve">Prolog stands for “Programming in logic.  A person typically usually a programming language to tell a computer to perform whatever task that they desire. In other languages the programmer tells that the computer what a variable is. For example, you can define int a = 3 (telling the computer the variable a is the integer 3). The program than can set evaluate or change that variable based on the program. However, in prolog the computer is told less how to complete the task. In prolog a set of facts are defined, and these facts could be used to define characteristics, such as (“Smith is the father of Adam”). The Prolog program can than ask the computer about the facts already given and the computer well return the provided answers. </w:t>
       </w:r>
+      <w:r>
+        <w:rPr>
+          <w:rFonts w:ascii="Calibri" w:hAnsi="Calibri" w:cs="Calibri"/>
+        </w:rPr>
+        <w:t xml:space="preserve">Prolog allows people to use recursion instead of iteration, this creates a unique simplicity for solving problems making Prolog programs smaller and easier to understand when coping with large </w:t>
+      </w:r>
+      <w:proofErr w:type="gramStart"/>
+      <w:r>
+        <w:rPr>
+          <w:rFonts w:ascii="Calibri" w:hAnsi="Calibri" w:cs="Calibri"/>
+        </w:rPr>
+        <w:t>real life</w:t>
+      </w:r>
+      <w:proofErr w:type="gramEnd"/>
+      <w:r>
+        <w:rPr>
+          <w:rFonts w:ascii="Calibri" w:hAnsi="Calibri" w:cs="Calibri"/>
+        </w:rPr>
+        <w:t xml:space="preserve"> problems. </w:t>
+      </w:r>
     </w:p>
     <w:p>
       <w:pPr>
@@ -513,6 +533,7 @@
           <w:szCs w:val="26"/>
         </w:rPr>
       </w:pPr>
+      <w:proofErr w:type="gramStart"/>
       <w:r>
         <w:rPr>
           <w:rFonts w:ascii="inherit" w:eastAsia="Times New Roman" w:hAnsi="inherit" w:cs="Courier New"/>
@@ -533,6 +554,7 @@
         </w:rPr>
         <w:t>(</w:t>
       </w:r>
+      <w:proofErr w:type="gramEnd"/>
       <w:r>
         <w:rPr>
           <w:rFonts w:ascii="inherit" w:eastAsia="Times New Roman" w:hAnsi="inherit" w:cs="Courier New"/>
@@ -604,6 +626,7 @@
           <w:szCs w:val="26"/>
         </w:rPr>
       </w:pPr>
+      <w:proofErr w:type="gramStart"/>
       <w:r>
         <w:rPr>
           <w:rFonts w:ascii="inherit" w:eastAsia="Times New Roman" w:hAnsi="inherit" w:cs="Courier New"/>
@@ -624,6 +647,7 @@
         </w:rPr>
         <w:t>(</w:t>
       </w:r>
+      <w:proofErr w:type="gramEnd"/>
       <w:r>
         <w:rPr>
           <w:rFonts w:ascii="inherit" w:eastAsia="Times New Roman" w:hAnsi="inherit" w:cs="Courier New"/>
@@ -695,6 +719,7 @@
           <w:szCs w:val="26"/>
         </w:rPr>
       </w:pPr>
+      <w:proofErr w:type="gramStart"/>
       <w:r>
         <w:rPr>
           <w:rFonts w:ascii="inherit" w:eastAsia="Times New Roman" w:hAnsi="inherit" w:cs="Courier New"/>
@@ -715,6 +740,7 @@
         </w:rPr>
         <w:t>(</w:t>
       </w:r>
+      <w:proofErr w:type="gramEnd"/>
       <w:r>
         <w:rPr>
           <w:rFonts w:ascii="inherit" w:eastAsia="Times New Roman" w:hAnsi="inherit" w:cs="Courier New"/>
@@ -786,6 +812,7 @@
           <w:szCs w:val="26"/>
         </w:rPr>
       </w:pPr>
+      <w:proofErr w:type="gramStart"/>
       <w:r>
         <w:rPr>
           <w:rFonts w:ascii="inherit" w:eastAsia="Times New Roman" w:hAnsi="inherit" w:cs="Courier New"/>
@@ -806,6 +833,7 @@
         </w:rPr>
         <w:t>(</w:t>
       </w:r>
+      <w:proofErr w:type="gramEnd"/>
       <w:r>
         <w:rPr>
           <w:rFonts w:ascii="inherit" w:eastAsia="Times New Roman" w:hAnsi="inherit" w:cs="Courier New"/>
@@ -877,6 +905,7 @@
           <w:szCs w:val="26"/>
         </w:rPr>
       </w:pPr>
+      <w:proofErr w:type="gramStart"/>
       <w:r>
         <w:rPr>
           <w:rFonts w:ascii="inherit" w:eastAsia="Times New Roman" w:hAnsi="inherit" w:cs="Courier New"/>
@@ -897,6 +926,7 @@
         </w:rPr>
         <w:t>(</w:t>
       </w:r>
+      <w:proofErr w:type="gramEnd"/>
       <w:r>
         <w:rPr>
           <w:rFonts w:ascii="inherit" w:eastAsia="Times New Roman" w:hAnsi="inherit" w:cs="Courier New"/>
@@ -968,6 +998,7 @@
           <w:szCs w:val="26"/>
         </w:rPr>
       </w:pPr>
+      <w:proofErr w:type="gramStart"/>
       <w:r>
         <w:rPr>
           <w:rFonts w:ascii="inherit" w:eastAsia="Times New Roman" w:hAnsi="inherit" w:cs="Courier New"/>
@@ -988,6 +1019,7 @@
         </w:rPr>
         <w:t>(</w:t>
       </w:r>
+      <w:proofErr w:type="gramEnd"/>
       <w:r>
         <w:rPr>
           <w:rFonts w:ascii="inherit" w:eastAsia="Times New Roman" w:hAnsi="inherit" w:cs="Courier New"/>
@@ -1059,6 +1091,7 @@
           <w:szCs w:val="26"/>
         </w:rPr>
       </w:pPr>
+      <w:proofErr w:type="gramStart"/>
       <w:r>
         <w:rPr>
           <w:rFonts w:ascii="inherit" w:eastAsia="Times New Roman" w:hAnsi="inherit" w:cs="Courier New"/>
@@ -1079,6 +1112,7 @@
         </w:rPr>
         <w:t>(</w:t>
       </w:r>
+      <w:proofErr w:type="gramEnd"/>
       <w:r>
         <w:rPr>
           <w:rFonts w:ascii="inherit" w:eastAsia="Times New Roman" w:hAnsi="inherit" w:cs="Courier New"/>
@@ -1150,6 +1184,7 @@
           <w:szCs w:val="26"/>
         </w:rPr>
       </w:pPr>
+      <w:proofErr w:type="gramStart"/>
       <w:r>
         <w:rPr>
           <w:rFonts w:ascii="inherit" w:eastAsia="Times New Roman" w:hAnsi="inherit" w:cs="Courier New"/>
@@ -1170,6 +1205,7 @@
         </w:rPr>
         <w:t>(</w:t>
       </w:r>
+      <w:proofErr w:type="gramEnd"/>
       <w:r>
         <w:rPr>
           <w:rFonts w:ascii="inherit" w:eastAsia="Times New Roman" w:hAnsi="inherit" w:cs="Courier New"/>
@@ -1290,7 +1326,29 @@
           <w:szCs w:val="20"/>
           <w:bdr w:val="none" w:sz="0" w:space="0" w:color="auto" w:frame="1"/>
         </w:rPr>
-        <w:t>(X,Y)</w:t>
+        <w:t>(</w:t>
+      </w:r>
+      <w:proofErr w:type="gramStart"/>
+      <w:r>
+        <w:rPr>
+          <w:rFonts w:ascii="inherit" w:eastAsia="Times New Roman" w:hAnsi="inherit" w:cs="Courier New"/>
+          <w:color w:val="F8F8F2"/>
+          <w:sz w:val="20"/>
+          <w:szCs w:val="20"/>
+          <w:bdr w:val="none" w:sz="0" w:space="0" w:color="auto" w:frame="1"/>
+        </w:rPr>
+        <w:t>X,Y</w:t>
+      </w:r>
+      <w:proofErr w:type="gramEnd"/>
+      <w:r>
+        <w:rPr>
+          <w:rFonts w:ascii="inherit" w:eastAsia="Times New Roman" w:hAnsi="inherit" w:cs="Courier New"/>
+          <w:color w:val="F8F8F2"/>
+          <w:sz w:val="20"/>
+          <w:szCs w:val="20"/>
+          <w:bdr w:val="none" w:sz="0" w:space="0" w:color="auto" w:frame="1"/>
+        </w:rPr>
+        <w:t>)</w:t>
       </w:r>
       <w:r>
         <w:rPr>
@@ -1461,6 +1519,7 @@
         </w:rPr>
         <w:t>(</w:t>
       </w:r>
+      <w:proofErr w:type="gramStart"/>
       <w:r>
         <w:rPr>
           <w:rStyle w:val="nv"/>
@@ -1488,6 +1547,7 @@
         </w:rPr>
         <w:t>Y</w:t>
       </w:r>
+      <w:proofErr w:type="gramEnd"/>
       <w:r>
         <w:rPr>
           <w:rStyle w:val="p"/>
@@ -1603,6 +1663,7 @@
         </w:rPr>
         <w:t>(</w:t>
       </w:r>
+      <w:proofErr w:type="gramStart"/>
       <w:r>
         <w:rPr>
           <w:rStyle w:val="nv"/>
@@ -1630,6 +1691,7 @@
         </w:rPr>
         <w:t>Y</w:t>
       </w:r>
+      <w:proofErr w:type="gramEnd"/>
       <w:r>
         <w:rPr>
           <w:rStyle w:val="p"/>
@@ -1820,6 +1882,7 @@
           <w:bdr w:val="none" w:sz="0" w:space="0" w:color="auto" w:frame="1"/>
         </w:rPr>
       </w:pPr>
+      <w:proofErr w:type="spellStart"/>
       <w:r>
         <w:rPr>
           <w:rStyle w:val="nf"/>
@@ -1827,8 +1890,20 @@
           <w:color w:val="A6E22E"/>
           <w:bdr w:val="none" w:sz="0" w:space="0" w:color="auto" w:frame="1"/>
         </w:rPr>
-        <w:t>father_child</w:t>
-      </w:r>
+        <w:lastRenderedPageBreak/>
+        <w:t>father_</w:t>
+      </w:r>
+      <w:proofErr w:type="gramStart"/>
+      <w:r>
+        <w:rPr>
+          <w:rStyle w:val="nf"/>
+          <w:rFonts w:ascii="inherit" w:hAnsi="inherit"/>
+          <w:color w:val="A6E22E"/>
+          <w:bdr w:val="none" w:sz="0" w:space="0" w:color="auto" w:frame="1"/>
+        </w:rPr>
+        <w:t>child</w:t>
+      </w:r>
+      <w:proofErr w:type="spellEnd"/>
       <w:r>
         <w:rPr>
           <w:rStyle w:val="p"/>
@@ -1838,6 +1913,7 @@
         </w:rPr>
         <w:t>(</w:t>
       </w:r>
+      <w:proofErr w:type="gramEnd"/>
       <w:r>
         <w:rPr>
           <w:rStyle w:val="s-atom"/>
@@ -1883,6 +1959,7 @@
           <w:color w:val="F8F8F2"/>
         </w:rPr>
       </w:pPr>
+      <w:proofErr w:type="spellStart"/>
       <w:r>
         <w:rPr>
           <w:rStyle w:val="nf"/>
@@ -1890,8 +1967,19 @@
           <w:color w:val="A6E22E"/>
           <w:bdr w:val="none" w:sz="0" w:space="0" w:color="auto" w:frame="1"/>
         </w:rPr>
-        <w:t>parent_child</w:t>
-      </w:r>
+        <w:t>parent_</w:t>
+      </w:r>
+      <w:proofErr w:type="gramStart"/>
+      <w:r>
+        <w:rPr>
+          <w:rStyle w:val="nf"/>
+          <w:rFonts w:ascii="inherit" w:hAnsi="inherit"/>
+          <w:color w:val="A6E22E"/>
+          <w:bdr w:val="none" w:sz="0" w:space="0" w:color="auto" w:frame="1"/>
+        </w:rPr>
+        <w:t>child</w:t>
+      </w:r>
+      <w:proofErr w:type="spellEnd"/>
       <w:r>
         <w:rPr>
           <w:rStyle w:val="p"/>
@@ -1901,6 +1989,7 @@
         </w:rPr>
         <w:t>(</w:t>
       </w:r>
+      <w:proofErr w:type="gramEnd"/>
       <w:r>
         <w:rPr>
           <w:rStyle w:val="nv"/>
@@ -1967,6 +2056,7 @@
         </w:rPr>
         <w:t xml:space="preserve"> </w:t>
       </w:r>
+      <w:proofErr w:type="spellStart"/>
       <w:r>
         <w:rPr>
           <w:rStyle w:val="nf"/>
@@ -1976,6 +2066,7 @@
         </w:rPr>
         <w:t>father_child</w:t>
       </w:r>
+      <w:proofErr w:type="spellEnd"/>
       <w:r>
         <w:rPr>
           <w:rStyle w:val="p"/>
@@ -2054,7 +2145,6 @@
         <w:rPr>
           <w:rFonts w:ascii="Calibri" w:hAnsi="Calibri" w:cs="Calibri"/>
         </w:rPr>
-        <w:lastRenderedPageBreak/>
         <w:t xml:space="preserve">Even those with very little programming experience could look at that fact and understand the English statement that was made earlier. </w:t>
       </w:r>
       <w:r>
@@ -2063,15 +2153,302 @@
         </w:rPr>
         <w:t xml:space="preserve">We believe that the system could even be used to teach new programmers, programming logic as it is easier to read and more compact than other languages. </w:t>
       </w:r>
-      <w:r>
-        <w:rPr>
-          <w:rFonts w:ascii="Calibri" w:hAnsi="Calibri" w:cs="Calibri"/>
+    </w:p>
+    <w:p>
+      <w:pPr>
+        <w:tabs>
+          <w:tab w:val="left" w:pos="8100"/>
+        </w:tabs>
+        <w:spacing w:line="240" w:lineRule="auto"/>
+        <w:rPr>
+          <w:rFonts w:ascii="Calibri" w:hAnsi="Calibri" w:cs="Calibri"/>
+        </w:rPr>
+      </w:pPr>
+    </w:p>
+    <w:p>
+      <w:pPr>
+        <w:tabs>
+          <w:tab w:val="left" w:pos="8100"/>
+        </w:tabs>
+        <w:spacing w:line="240" w:lineRule="auto"/>
+        <w:rPr>
+          <w:rFonts w:ascii="Calibri" w:hAnsi="Calibri" w:cs="Calibri"/>
+          <w:b/>
+          <w:bCs/>
+          <w:u w:val="single"/>
+        </w:rPr>
+      </w:pPr>
+      <w:r>
+        <w:rPr>
+          <w:rFonts w:ascii="Calibri" w:hAnsi="Calibri" w:cs="Calibri"/>
+          <w:noProof/>
+        </w:rPr>
+        <w:drawing>
+          <wp:anchor distT="0" distB="0" distL="114300" distR="114300" simplePos="0" relativeHeight="251666432" behindDoc="1" locked="0" layoutInCell="1" allowOverlap="1" wp14:anchorId="5716CEF0" wp14:editId="56EF0739">
+            <wp:simplePos x="0" y="0"/>
+            <wp:positionH relativeFrom="margin">
+              <wp:align>right</wp:align>
+            </wp:positionH>
+            <wp:positionV relativeFrom="paragraph">
+              <wp:posOffset>10160</wp:posOffset>
+            </wp:positionV>
+            <wp:extent cx="2116455" cy="1190625"/>
+            <wp:effectExtent l="0" t="0" r="0" b="9525"/>
+            <wp:wrapNone/>
+            <wp:docPr id="4" name="Picture 4"/>
+            <wp:cNvGraphicFramePr>
+              <a:graphicFrameLocks xmlns:a="http://schemas.openxmlformats.org/drawingml/2006/main" noChangeAspect="1"/>
+            </wp:cNvGraphicFramePr>
+            <a:graphic xmlns:a="http://schemas.openxmlformats.org/drawingml/2006/main">
+              <a:graphicData uri="http://schemas.openxmlformats.org/drawingml/2006/picture">
+                <pic:pic xmlns:pic="http://schemas.openxmlformats.org/drawingml/2006/picture">
+                  <pic:nvPicPr>
+                    <pic:cNvPr id="0" name="Picture 1"/>
+                    <pic:cNvPicPr>
+                      <a:picLocks noChangeAspect="1" noChangeArrowheads="1"/>
+                    </pic:cNvPicPr>
+                  </pic:nvPicPr>
+                  <pic:blipFill>
+                    <a:blip r:embed="rId9" cstate="print">
+                      <a:extLst>
+                        <a:ext uri="{28A0092B-C50C-407E-A947-70E740481C1C}">
+                          <a14:useLocalDpi xmlns:a14="http://schemas.microsoft.com/office/drawing/2010/main" val="0"/>
+                        </a:ext>
+                      </a:extLst>
+                    </a:blip>
+                    <a:srcRect/>
+                    <a:stretch>
+                      <a:fillRect/>
+                    </a:stretch>
+                  </pic:blipFill>
+                  <pic:spPr bwMode="auto">
+                    <a:xfrm>
+                      <a:off x="0" y="0"/>
+                      <a:ext cx="2116455" cy="1190625"/>
+                    </a:xfrm>
+                    <a:prstGeom prst="rect">
+                      <a:avLst/>
+                    </a:prstGeom>
+                    <a:noFill/>
+                    <a:ln>
+                      <a:noFill/>
+                    </a:ln>
+                  </pic:spPr>
+                </pic:pic>
+              </a:graphicData>
+            </a:graphic>
+            <wp14:sizeRelH relativeFrom="margin">
+              <wp14:pctWidth>0</wp14:pctWidth>
+            </wp14:sizeRelH>
+            <wp14:sizeRelV relativeFrom="margin">
+              <wp14:pctHeight>0</wp14:pctHeight>
+            </wp14:sizeRelV>
+          </wp:anchor>
+        </w:drawing>
+      </w:r>
+      <w:r>
+        <w:rPr>
+          <w:rFonts w:ascii="Calibri" w:hAnsi="Calibri" w:cs="Calibri"/>
+          <w:b/>
+          <w:bCs/>
+          <w:u w:val="single"/>
+        </w:rPr>
+        <w:t>Prolog in</w:t>
+      </w:r>
+      <w:r>
+        <w:rPr>
+          <w:rFonts w:ascii="Calibri" w:hAnsi="Calibri" w:cs="Calibri"/>
+          <w:b/>
+          <w:bCs/>
+          <w:u w:val="single"/>
+        </w:rPr>
+        <w:t xml:space="preserve"> AI</w:t>
+      </w:r>
+    </w:p>
+    <w:p>
+      <w:pPr>
+        <w:tabs>
+          <w:tab w:val="left" w:pos="8100"/>
+        </w:tabs>
+        <w:spacing w:after="0" w:line="240" w:lineRule="auto"/>
+        <w:rPr>
+          <w:rFonts w:ascii="Calibri" w:hAnsi="Calibri" w:cs="Calibri"/>
+        </w:rPr>
+      </w:pPr>
+      <w:r>
+        <w:rPr>
+          <w:rFonts w:ascii="Calibri" w:hAnsi="Calibri" w:cs="Calibri"/>
+        </w:rPr>
+        <w:t xml:space="preserve">We believe that prolog could be a powerful tool when used with Artificial </w:t>
+      </w:r>
+    </w:p>
+    <w:p>
+      <w:pPr>
+        <w:tabs>
+          <w:tab w:val="left" w:pos="8100"/>
+        </w:tabs>
+        <w:spacing w:after="0" w:line="240" w:lineRule="auto"/>
+        <w:rPr>
+          <w:rFonts w:ascii="Calibri" w:hAnsi="Calibri" w:cs="Calibri"/>
+        </w:rPr>
+      </w:pPr>
+      <w:r>
+        <w:rPr>
+          <w:rFonts w:ascii="Calibri" w:hAnsi="Calibri" w:cs="Calibri"/>
+        </w:rPr>
+        <w:t>Intelligence programming. While researching this we even found out that Prolog</w:t>
+      </w:r>
+    </w:p>
+    <w:p>
+      <w:pPr>
+        <w:tabs>
+          <w:tab w:val="left" w:pos="8100"/>
+        </w:tabs>
+        <w:spacing w:after="0" w:line="240" w:lineRule="auto"/>
+        <w:rPr>
+          <w:rFonts w:ascii="Calibri" w:hAnsi="Calibri" w:cs="Calibri"/>
+        </w:rPr>
+      </w:pPr>
+      <w:r>
+        <w:rPr>
+          <w:rFonts w:ascii="Calibri" w:hAnsi="Calibri" w:cs="Calibri"/>
+        </w:rPr>
+        <w:t>is used in IBM Watson a powerful AI platform for business. Why we believe prolog</w:t>
+      </w:r>
+    </w:p>
+    <w:p>
+      <w:pPr>
+        <w:tabs>
+          <w:tab w:val="left" w:pos="8100"/>
+        </w:tabs>
+        <w:spacing w:after="0" w:line="240" w:lineRule="auto"/>
+        <w:rPr>
+          <w:rFonts w:ascii="Calibri" w:hAnsi="Calibri" w:cs="Calibri"/>
+        </w:rPr>
+      </w:pPr>
+      <w:r>
+        <w:rPr>
+          <w:rFonts w:ascii="Calibri" w:hAnsi="Calibri" w:cs="Calibri"/>
+        </w:rPr>
+        <w:t>would be powerful in AI problems is its use of backtracking.</w:t>
+      </w:r>
+    </w:p>
+    <w:p>
+      <w:pPr>
+        <w:tabs>
+          <w:tab w:val="left" w:pos="8100"/>
+        </w:tabs>
+        <w:spacing w:after="0" w:line="240" w:lineRule="auto"/>
+        <w:rPr>
+          <w:rFonts w:ascii="Calibri" w:hAnsi="Calibri" w:cs="Calibri"/>
+        </w:rPr>
+      </w:pPr>
+    </w:p>
+    <w:p>
+      <w:pPr>
+        <w:tabs>
+          <w:tab w:val="left" w:pos="8100"/>
+        </w:tabs>
+        <w:spacing w:after="0" w:line="240" w:lineRule="auto"/>
+        <w:rPr>
+          <w:rFonts w:ascii="Calibri" w:hAnsi="Calibri" w:cs="Calibri"/>
+        </w:rPr>
+      </w:pPr>
+      <w:r>
+        <w:rPr>
+          <w:rFonts w:ascii="Calibri" w:hAnsi="Calibri" w:cs="Calibri"/>
+        </w:rPr>
+        <w:t>Backtracking is the idea that even if a search path ends at a dead end, the prolog</w:t>
+      </w:r>
+    </w:p>
+    <w:p>
+      <w:pPr>
+        <w:tabs>
+          <w:tab w:val="left" w:pos="8100"/>
+        </w:tabs>
+        <w:spacing w:after="0" w:line="240" w:lineRule="auto"/>
+        <w:rPr>
+          <w:rFonts w:ascii="Calibri" w:hAnsi="Calibri" w:cs="Calibri"/>
+        </w:rPr>
+      </w:pPr>
+      <w:r>
+        <w:rPr>
+          <w:rFonts w:ascii="Calibri" w:hAnsi="Calibri" w:cs="Calibri"/>
+        </w:rPr>
+        <w:t xml:space="preserve">Backtracking mechanism allow prolog to retreat down a search path and attempt to find another path. It allows AI to find more than one solution to a problem if backtracking is forced after finding the first solution. This could assist AI in finding more efficient solutions. It could also provide a wealth of solutions to the problem so that options are available to the programmer or those he is working for. </w:t>
+      </w:r>
+    </w:p>
+    <w:p>
+      <w:pPr>
+        <w:tabs>
+          <w:tab w:val="left" w:pos="8100"/>
+        </w:tabs>
+        <w:spacing w:after="0" w:line="240" w:lineRule="auto"/>
+        <w:rPr>
+          <w:rFonts w:ascii="Calibri" w:hAnsi="Calibri" w:cs="Calibri"/>
+        </w:rPr>
+      </w:pPr>
+    </w:p>
+    <w:p>
+      <w:pPr>
+        <w:tabs>
+          <w:tab w:val="left" w:pos="8100"/>
+        </w:tabs>
+        <w:spacing w:after="0" w:line="240" w:lineRule="auto"/>
+        <w:rPr>
+          <w:rFonts w:ascii="Calibri" w:hAnsi="Calibri" w:cs="Calibri"/>
+          <w:b/>
+          <w:bCs/>
+          <w:u w:val="single"/>
+        </w:rPr>
+      </w:pPr>
+      <w:r>
+        <w:rPr>
+          <w:rFonts w:ascii="Calibri" w:hAnsi="Calibri" w:cs="Calibri"/>
+        </w:rPr>
+        <w:t xml:space="preserve">Another strength that prolog has in AI problems is its declarative nature. By being </w:t>
+      </w:r>
+      <w:r>
+        <w:rPr>
+          <w:rFonts w:ascii="Calibri" w:hAnsi="Calibri" w:cs="Calibri"/>
+        </w:rPr>
+        <w:t>a declarative programming language,</w:t>
+      </w:r>
+      <w:r>
+        <w:rPr>
+          <w:rFonts w:ascii="Calibri" w:hAnsi="Calibri" w:cs="Calibri"/>
+        </w:rPr>
+        <w:t xml:space="preserve"> it allows the programmer to solve a problem by describing the problem rather than defining the solution. The steps in this situation would be that the programmer writes programs by declaring the facts at hand and the rules that apply to those facts and then would make queries </w:t>
+      </w:r>
+      <w:r>
+        <w:rPr>
+          <w:rFonts w:ascii="Calibri" w:hAnsi="Calibri" w:cs="Calibri"/>
+        </w:rPr>
+        <w:t>for</w:t>
+      </w:r>
+      <w:r>
+        <w:rPr>
+          <w:rFonts w:ascii="Calibri" w:hAnsi="Calibri" w:cs="Calibri"/>
+        </w:rPr>
+        <w:t xml:space="preserve"> Prolog to return valid solutions. </w:t>
+      </w:r>
+      <w:r>
+        <w:rPr>
+          <w:rFonts w:ascii="Calibri" w:hAnsi="Calibri" w:cs="Calibri"/>
+        </w:rPr>
+        <w:t xml:space="preserve">This creates high level abstraction which can be suitable for AI applications especially with the focus should be on the problem itself.  </w:t>
+      </w:r>
+      <w:r>
+        <w:rPr>
+          <w:rFonts w:ascii="Calibri" w:hAnsi="Calibri" w:cs="Calibri"/>
+          <w:b/>
+          <w:bCs/>
         </w:rPr>
         <w:tab/>
       </w:r>
     </w:p>
     <w:sectPr>
-      <w:headerReference w:type="default" r:id="rId9"/>
+      <w:headerReference w:type="default" r:id="rId10"/>
       <w:pgSz w:w="12240" w:h="15840"/>
       <w:pgMar w:top="720" w:right="720" w:bottom="720" w:left="720" w:header="720" w:footer="720" w:gutter="0"/>
       <w:cols w:space="720"/>

</xml_diff>